<commit_message>
Added graphs related works
</commit_message>
<xml_diff>
--- a/Intelligent Intrusion Detection Using TensorFlow.docx
+++ b/Intelligent Intrusion Detection Using TensorFlow.docx
@@ -60,7 +60,6 @@
         </w:rPr>
         <w:t xml:space="preserve"> Maity</w:t>
       </w:r>
-      <w:proofErr w:type="gramStart"/>
       <w:r>
         <w:rPr>
           <w:rFonts w:ascii="Times New Roman" w:hAnsi="Times New Roman" w:cs="Times New Roman"/>
@@ -76,9 +75,8 @@
           <w:sz w:val="18"/>
           <w:szCs w:val="18"/>
         </w:rPr>
-        <w:t xml:space="preserve"> ,</w:t>
-      </w:r>
-      <w:proofErr w:type="gramEnd"/>
+        <w:t>,</w:t>
+      </w:r>
       <w:r>
         <w:rPr>
           <w:rFonts w:ascii="Times New Roman" w:hAnsi="Times New Roman" w:cs="Times New Roman"/>
@@ -112,15 +110,15 @@
           <w:szCs w:val="18"/>
           <w:vertAlign w:val="superscript"/>
         </w:rPr>
-        <w:t xml:space="preserve">2 </w:t>
-      </w:r>
-      <w:r>
-        <w:rPr>
-          <w:rFonts w:ascii="Times New Roman" w:hAnsi="Times New Roman" w:cs="Times New Roman"/>
-          <w:sz w:val="18"/>
-          <w:szCs w:val="18"/>
-        </w:rPr>
-        <w:t xml:space="preserve">, </w:t>
+        <w:t>2,</w:t>
+      </w:r>
+      <w:r>
+        <w:rPr>
+          <w:rFonts w:ascii="Times New Roman" w:hAnsi="Times New Roman" w:cs="Times New Roman"/>
+          <w:sz w:val="18"/>
+          <w:szCs w:val="18"/>
+        </w:rPr>
+        <w:t xml:space="preserve"> </w:t>
       </w:r>
       <w:proofErr w:type="spellStart"/>
       <w:r>
@@ -3220,23 +3218,7 @@
           <w:bCs/>
           <w:sz w:val="18"/>
         </w:rPr>
-        <w:t xml:space="preserve">Total Positive: When the experimental results </w:t>
-      </w:r>
-      <w:r>
-        <w:rPr>
-          <w:rFonts w:ascii="Times New Roman" w:hAnsi="Times New Roman" w:cs="Times New Roman"/>
-          <w:bCs/>
-          <w:sz w:val="18"/>
-        </w:rPr>
-        <w:t>show</w:t>
-      </w:r>
-      <w:r>
-        <w:rPr>
-          <w:rFonts w:ascii="Times New Roman" w:hAnsi="Times New Roman" w:cs="Times New Roman"/>
-          <w:bCs/>
-          <w:sz w:val="18"/>
-        </w:rPr>
-        <w:t xml:space="preserve"> that a frame </w:t>
+        <w:t xml:space="preserve">Total Positive: When the experimental results show that a frame </w:t>
       </w:r>
       <w:r>
         <w:rPr>
@@ -3350,23 +3332,7 @@
           <w:bCs/>
           <w:sz w:val="18"/>
         </w:rPr>
-        <w:t xml:space="preserve">False </w:t>
-      </w:r>
-      <w:r>
-        <w:rPr>
-          <w:rFonts w:ascii="Times New Roman" w:hAnsi="Times New Roman" w:cs="Times New Roman"/>
-          <w:bCs/>
-          <w:sz w:val="18"/>
-        </w:rPr>
-        <w:t>Nega</w:t>
-      </w:r>
-      <w:r>
-        <w:rPr>
-          <w:rFonts w:ascii="Times New Roman" w:hAnsi="Times New Roman" w:cs="Times New Roman"/>
-          <w:bCs/>
-          <w:sz w:val="18"/>
-        </w:rPr>
-        <w:t xml:space="preserve">tive: When the experimental results show that a frame </w:t>
+        <w:t xml:space="preserve">False Negative: When the experimental results show that a frame </w:t>
       </w:r>
       <w:r>
         <w:rPr>
@@ -3375,16 +3341,7 @@
           <w:bCs/>
           <w:sz w:val="18"/>
         </w:rPr>
-        <w:t xml:space="preserve">does not </w:t>
-      </w:r>
-      <w:r>
-        <w:rPr>
-          <w:rFonts w:ascii="Times New Roman" w:hAnsi="Times New Roman" w:cs="Times New Roman"/>
-          <w:b/>
-          <w:bCs/>
-          <w:sz w:val="18"/>
-        </w:rPr>
-        <w:t>contains</w:t>
+        <w:t>does not contains</w:t>
       </w:r>
       <w:r>
         <w:rPr>
@@ -3427,15 +3384,7 @@
           <w:bCs/>
           <w:sz w:val="18"/>
         </w:rPr>
-        <w:t>Total Nega</w:t>
-      </w:r>
-      <w:r>
-        <w:rPr>
-          <w:rFonts w:ascii="Times New Roman" w:hAnsi="Times New Roman" w:cs="Times New Roman"/>
-          <w:bCs/>
-          <w:sz w:val="18"/>
-        </w:rPr>
-        <w:t xml:space="preserve">tive: When the experimental results show that a frame </w:t>
+        <w:t xml:space="preserve">Total Negative: When the experimental results show that a frame </w:t>
       </w:r>
       <w:r>
         <w:rPr>
@@ -3444,16 +3393,7 @@
           <w:bCs/>
           <w:sz w:val="18"/>
         </w:rPr>
-        <w:t xml:space="preserve">does not </w:t>
-      </w:r>
-      <w:r>
-        <w:rPr>
-          <w:rFonts w:ascii="Times New Roman" w:hAnsi="Times New Roman" w:cs="Times New Roman"/>
-          <w:b/>
-          <w:bCs/>
-          <w:sz w:val="18"/>
-        </w:rPr>
-        <w:t>contains</w:t>
+        <w:t>does not contains</w:t>
       </w:r>
       <w:r>
         <w:rPr>
@@ -3548,7 +3488,23 @@
                 <w:bCs/>
                 <w:sz w:val="18"/>
               </w:rPr>
-              <w:t>Total Positive</w:t>
+              <w:t>T</w:t>
+            </w:r>
+            <w:r>
+              <w:rPr>
+                <w:rFonts w:ascii="Times New Roman" w:hAnsi="Times New Roman" w:cs="Times New Roman"/>
+                <w:bCs/>
+                <w:sz w:val="18"/>
+              </w:rPr>
+              <w:t>rue</w:t>
+            </w:r>
+            <w:r>
+              <w:rPr>
+                <w:rFonts w:ascii="Times New Roman" w:hAnsi="Times New Roman" w:cs="Times New Roman"/>
+                <w:bCs/>
+                <w:sz w:val="18"/>
+              </w:rPr>
+              <w:t xml:space="preserve"> Positive</w:t>
             </w:r>
           </w:p>
         </w:tc>
@@ -3620,7 +3576,23 @@
                 <w:bCs/>
                 <w:sz w:val="18"/>
               </w:rPr>
-              <w:t>Total Negative</w:t>
+              <w:t>T</w:t>
+            </w:r>
+            <w:r>
+              <w:rPr>
+                <w:rFonts w:ascii="Times New Roman" w:hAnsi="Times New Roman" w:cs="Times New Roman"/>
+                <w:bCs/>
+                <w:sz w:val="18"/>
+              </w:rPr>
+              <w:t>rue</w:t>
+            </w:r>
+            <w:r>
+              <w:rPr>
+                <w:rFonts w:ascii="Times New Roman" w:hAnsi="Times New Roman" w:cs="Times New Roman"/>
+                <w:bCs/>
+                <w:sz w:val="18"/>
+              </w:rPr>
+              <w:t xml:space="preserve"> Negative</w:t>
             </w:r>
           </w:p>
         </w:tc>
@@ -3650,7 +3622,15 @@
                 <w:bCs/>
                 <w:sz w:val="18"/>
               </w:rPr>
-              <w:t>Test I</w:t>
+              <w:t>Video Segment</w:t>
+            </w:r>
+            <w:r>
+              <w:rPr>
+                <w:rFonts w:ascii="Times New Roman" w:hAnsi="Times New Roman" w:cs="Times New Roman"/>
+                <w:bCs/>
+                <w:sz w:val="18"/>
+              </w:rPr>
+              <w:t xml:space="preserve"> I</w:t>
             </w:r>
           </w:p>
         </w:tc>
@@ -3776,7 +3756,15 @@
                 <w:bCs/>
                 <w:sz w:val="18"/>
               </w:rPr>
-              <w:t>Test II</w:t>
+              <w:t>Video Segment</w:t>
+            </w:r>
+            <w:r>
+              <w:rPr>
+                <w:rFonts w:ascii="Times New Roman" w:hAnsi="Times New Roman" w:cs="Times New Roman"/>
+                <w:bCs/>
+                <w:sz w:val="18"/>
+              </w:rPr>
+              <w:t xml:space="preserve"> II</w:t>
             </w:r>
           </w:p>
         </w:tc>
@@ -3902,7 +3890,15 @@
                 <w:bCs/>
                 <w:sz w:val="18"/>
               </w:rPr>
-              <w:t>Test III</w:t>
+              <w:t>Video Segment</w:t>
+            </w:r>
+            <w:r>
+              <w:rPr>
+                <w:rFonts w:ascii="Times New Roman" w:hAnsi="Times New Roman" w:cs="Times New Roman"/>
+                <w:bCs/>
+                <w:sz w:val="18"/>
+              </w:rPr>
+              <w:t xml:space="preserve"> III</w:t>
             </w:r>
           </w:p>
         </w:tc>
@@ -4028,7 +4024,15 @@
                 <w:bCs/>
                 <w:sz w:val="18"/>
               </w:rPr>
-              <w:t>Test IV</w:t>
+              <w:t>Video Segment</w:t>
+            </w:r>
+            <w:r>
+              <w:rPr>
+                <w:rFonts w:ascii="Times New Roman" w:hAnsi="Times New Roman" w:cs="Times New Roman"/>
+                <w:bCs/>
+                <w:sz w:val="18"/>
+              </w:rPr>
+              <w:t xml:space="preserve"> IV</w:t>
             </w:r>
           </w:p>
         </w:tc>
@@ -4140,6 +4144,837 @@
         </w:rPr>
       </w:pPr>
     </w:p>
+    <w:tbl>
+      <w:tblPr>
+        <w:tblStyle w:val="TableGrid"/>
+        <w:tblW w:w="0" w:type="auto"/>
+        <w:tblCellMar>
+          <w:left w:w="115" w:type="dxa"/>
+          <w:right w:w="115" w:type="dxa"/>
+        </w:tblCellMar>
+        <w:tblLook w:val="04A0" w:firstRow="1" w:lastRow="0" w:firstColumn="1" w:lastColumn="0" w:noHBand="0" w:noVBand="1"/>
+      </w:tblPr>
+      <w:tblGrid>
+        <w:gridCol w:w="2318"/>
+        <w:gridCol w:w="2318"/>
+        <w:gridCol w:w="2318"/>
+        <w:gridCol w:w="2318"/>
+      </w:tblGrid>
+      <w:tr>
+        <w:trPr>
+          <w:cantSplit/>
+          <w:trHeight w:val="460"/>
+        </w:trPr>
+        <w:tc>
+          <w:tcPr>
+            <w:tcW w:w="2318" w:type="dxa"/>
+            <w:vAlign w:val="center"/>
+          </w:tcPr>
+          <w:p>
+            <w:pPr>
+              <w:jc w:val="center"/>
+              <w:rPr>
+                <w:rFonts w:ascii="Times New Roman" w:hAnsi="Times New Roman" w:cs="Times New Roman"/>
+                <w:bCs/>
+                <w:sz w:val="18"/>
+              </w:rPr>
+            </w:pPr>
+            <w:r>
+              <w:rPr>
+                <w:rFonts w:ascii="Times New Roman" w:hAnsi="Times New Roman" w:cs="Times New Roman"/>
+                <w:bCs/>
+                <w:sz w:val="18"/>
+              </w:rPr>
+              <w:t>Test Count</w:t>
+            </w:r>
+          </w:p>
+        </w:tc>
+        <w:tc>
+          <w:tcPr>
+            <w:tcW w:w="2318" w:type="dxa"/>
+            <w:vAlign w:val="center"/>
+          </w:tcPr>
+          <w:p>
+            <w:pPr>
+              <w:jc w:val="center"/>
+              <w:rPr>
+                <w:rFonts w:ascii="Times New Roman" w:hAnsi="Times New Roman" w:cs="Times New Roman"/>
+                <w:bCs/>
+                <w:sz w:val="18"/>
+              </w:rPr>
+            </w:pPr>
+            <w:r>
+              <w:rPr>
+                <w:rFonts w:ascii="Times New Roman" w:hAnsi="Times New Roman" w:cs="Times New Roman"/>
+                <w:bCs/>
+                <w:sz w:val="18"/>
+              </w:rPr>
+              <w:t>Specificity</w:t>
+            </w:r>
+          </w:p>
+          <w:p>
+            <w:pPr>
+              <w:jc w:val="center"/>
+              <w:rPr>
+                <w:rFonts w:ascii="Times New Roman" w:hAnsi="Times New Roman" w:cs="Times New Roman"/>
+                <w:bCs/>
+                <w:sz w:val="18"/>
+              </w:rPr>
+            </w:pPr>
+            <w:r>
+              <w:rPr>
+                <w:rFonts w:ascii="Times New Roman" w:hAnsi="Times New Roman" w:cs="Times New Roman"/>
+                <w:bCs/>
+                <w:sz w:val="18"/>
+              </w:rPr>
+              <w:t>TN/(TN+FP)</w:t>
+            </w:r>
+          </w:p>
+        </w:tc>
+        <w:tc>
+          <w:tcPr>
+            <w:tcW w:w="2318" w:type="dxa"/>
+            <w:vAlign w:val="center"/>
+          </w:tcPr>
+          <w:p>
+            <w:pPr>
+              <w:jc w:val="center"/>
+              <w:rPr>
+                <w:rFonts w:ascii="Times New Roman" w:hAnsi="Times New Roman" w:cs="Times New Roman"/>
+                <w:bCs/>
+                <w:sz w:val="18"/>
+              </w:rPr>
+            </w:pPr>
+            <w:r>
+              <w:rPr>
+                <w:rFonts w:ascii="Times New Roman" w:hAnsi="Times New Roman" w:cs="Times New Roman"/>
+                <w:bCs/>
+                <w:sz w:val="18"/>
+              </w:rPr>
+              <w:t>Precision</w:t>
+            </w:r>
+          </w:p>
+          <w:p>
+            <w:pPr>
+              <w:jc w:val="center"/>
+              <w:rPr>
+                <w:rFonts w:ascii="Times New Roman" w:hAnsi="Times New Roman" w:cs="Times New Roman"/>
+                <w:bCs/>
+                <w:sz w:val="18"/>
+              </w:rPr>
+            </w:pPr>
+            <w:r>
+              <w:rPr>
+                <w:rFonts w:ascii="Times New Roman" w:hAnsi="Times New Roman" w:cs="Times New Roman"/>
+                <w:bCs/>
+                <w:sz w:val="18"/>
+              </w:rPr>
+              <w:t>TP</w:t>
+            </w:r>
+            <w:r>
+              <w:rPr>
+                <w:rFonts w:ascii="Times New Roman" w:hAnsi="Times New Roman" w:cs="Times New Roman"/>
+                <w:bCs/>
+                <w:sz w:val="18"/>
+              </w:rPr>
+              <w:t>/(T</w:t>
+            </w:r>
+            <w:r>
+              <w:rPr>
+                <w:rFonts w:ascii="Times New Roman" w:hAnsi="Times New Roman" w:cs="Times New Roman"/>
+                <w:bCs/>
+                <w:sz w:val="18"/>
+              </w:rPr>
+              <w:t>P</w:t>
+            </w:r>
+            <w:r>
+              <w:rPr>
+                <w:rFonts w:ascii="Times New Roman" w:hAnsi="Times New Roman" w:cs="Times New Roman"/>
+                <w:bCs/>
+                <w:sz w:val="18"/>
+              </w:rPr>
+              <w:t>+FP)</w:t>
+            </w:r>
+          </w:p>
+        </w:tc>
+        <w:tc>
+          <w:tcPr>
+            <w:tcW w:w="2318" w:type="dxa"/>
+            <w:vAlign w:val="center"/>
+          </w:tcPr>
+          <w:p>
+            <w:pPr>
+              <w:jc w:val="center"/>
+              <w:rPr>
+                <w:rFonts w:ascii="Times New Roman" w:hAnsi="Times New Roman" w:cs="Times New Roman"/>
+                <w:bCs/>
+                <w:sz w:val="18"/>
+              </w:rPr>
+            </w:pPr>
+            <w:r>
+              <w:rPr>
+                <w:rFonts w:ascii="Times New Roman" w:hAnsi="Times New Roman" w:cs="Times New Roman"/>
+                <w:bCs/>
+                <w:sz w:val="18"/>
+              </w:rPr>
+              <w:t>Recall</w:t>
+            </w:r>
+          </w:p>
+          <w:p>
+            <w:pPr>
+              <w:jc w:val="center"/>
+              <w:rPr>
+                <w:rFonts w:ascii="Times New Roman" w:hAnsi="Times New Roman" w:cs="Times New Roman"/>
+                <w:bCs/>
+                <w:sz w:val="18"/>
+              </w:rPr>
+            </w:pPr>
+            <w:r>
+              <w:rPr>
+                <w:rFonts w:ascii="Times New Roman" w:hAnsi="Times New Roman" w:cs="Times New Roman"/>
+                <w:bCs/>
+                <w:sz w:val="18"/>
+              </w:rPr>
+              <w:t>T</w:t>
+            </w:r>
+            <w:r>
+              <w:rPr>
+                <w:rFonts w:ascii="Times New Roman" w:hAnsi="Times New Roman" w:cs="Times New Roman"/>
+                <w:bCs/>
+                <w:sz w:val="18"/>
+              </w:rPr>
+              <w:t>P</w:t>
+            </w:r>
+            <w:r>
+              <w:rPr>
+                <w:rFonts w:ascii="Times New Roman" w:hAnsi="Times New Roman" w:cs="Times New Roman"/>
+                <w:bCs/>
+                <w:sz w:val="18"/>
+              </w:rPr>
+              <w:t>/(T</w:t>
+            </w:r>
+            <w:r>
+              <w:rPr>
+                <w:rFonts w:ascii="Times New Roman" w:hAnsi="Times New Roman" w:cs="Times New Roman"/>
+                <w:bCs/>
+                <w:sz w:val="18"/>
+              </w:rPr>
+              <w:t>P</w:t>
+            </w:r>
+            <w:r>
+              <w:rPr>
+                <w:rFonts w:ascii="Times New Roman" w:hAnsi="Times New Roman" w:cs="Times New Roman"/>
+                <w:bCs/>
+                <w:sz w:val="18"/>
+              </w:rPr>
+              <w:t>+F</w:t>
+            </w:r>
+            <w:r>
+              <w:rPr>
+                <w:rFonts w:ascii="Times New Roman" w:hAnsi="Times New Roman" w:cs="Times New Roman"/>
+                <w:bCs/>
+                <w:sz w:val="18"/>
+              </w:rPr>
+              <w:t>N</w:t>
+            </w:r>
+            <w:r>
+              <w:rPr>
+                <w:rFonts w:ascii="Times New Roman" w:hAnsi="Times New Roman" w:cs="Times New Roman"/>
+                <w:bCs/>
+                <w:sz w:val="18"/>
+              </w:rPr>
+              <w:t>)</w:t>
+            </w:r>
+          </w:p>
+        </w:tc>
+      </w:tr>
+      <w:tr>
+        <w:trPr>
+          <w:cantSplit/>
+          <w:trHeight w:val="460"/>
+        </w:trPr>
+        <w:tc>
+          <w:tcPr>
+            <w:tcW w:w="2318" w:type="dxa"/>
+            <w:vAlign w:val="center"/>
+          </w:tcPr>
+          <w:p>
+            <w:pPr>
+              <w:jc w:val="center"/>
+              <w:rPr>
+                <w:rFonts w:ascii="Times New Roman" w:hAnsi="Times New Roman" w:cs="Times New Roman"/>
+                <w:bCs/>
+                <w:sz w:val="18"/>
+              </w:rPr>
+            </w:pPr>
+            <w:r>
+              <w:rPr>
+                <w:rFonts w:ascii="Times New Roman" w:hAnsi="Times New Roman" w:cs="Times New Roman"/>
+                <w:bCs/>
+                <w:sz w:val="18"/>
+              </w:rPr>
+              <w:t>Video Segment I</w:t>
+            </w:r>
+          </w:p>
+        </w:tc>
+        <w:tc>
+          <w:tcPr>
+            <w:tcW w:w="2318" w:type="dxa"/>
+            <w:vAlign w:val="center"/>
+          </w:tcPr>
+          <w:p>
+            <w:pPr>
+              <w:jc w:val="center"/>
+              <w:rPr>
+                <w:rFonts w:ascii="Times New Roman" w:hAnsi="Times New Roman" w:cs="Times New Roman"/>
+                <w:bCs/>
+                <w:sz w:val="18"/>
+              </w:rPr>
+            </w:pPr>
+            <w:r>
+              <w:rPr>
+                <w:rFonts w:ascii="Times New Roman" w:hAnsi="Times New Roman" w:cs="Times New Roman"/>
+                <w:bCs/>
+                <w:sz w:val="18"/>
+              </w:rPr>
+              <w:t>0.9286</w:t>
+            </w:r>
+          </w:p>
+        </w:tc>
+        <w:tc>
+          <w:tcPr>
+            <w:tcW w:w="2318" w:type="dxa"/>
+            <w:vAlign w:val="center"/>
+          </w:tcPr>
+          <w:p>
+            <w:pPr>
+              <w:jc w:val="center"/>
+              <w:rPr>
+                <w:rFonts w:ascii="Times New Roman" w:hAnsi="Times New Roman" w:cs="Times New Roman"/>
+                <w:bCs/>
+                <w:sz w:val="18"/>
+              </w:rPr>
+            </w:pPr>
+            <w:r>
+              <w:rPr>
+                <w:rFonts w:ascii="Times New Roman" w:hAnsi="Times New Roman" w:cs="Times New Roman"/>
+                <w:bCs/>
+                <w:sz w:val="18"/>
+              </w:rPr>
+              <w:t>0.9647</w:t>
+            </w:r>
+          </w:p>
+        </w:tc>
+        <w:tc>
+          <w:tcPr>
+            <w:tcW w:w="2318" w:type="dxa"/>
+            <w:vAlign w:val="center"/>
+          </w:tcPr>
+          <w:p>
+            <w:pPr>
+              <w:jc w:val="center"/>
+              <w:rPr>
+                <w:rFonts w:ascii="Times New Roman" w:hAnsi="Times New Roman" w:cs="Times New Roman"/>
+                <w:bCs/>
+                <w:sz w:val="18"/>
+              </w:rPr>
+            </w:pPr>
+            <w:r>
+              <w:rPr>
+                <w:rFonts w:ascii="Times New Roman" w:hAnsi="Times New Roman" w:cs="Times New Roman"/>
+                <w:bCs/>
+                <w:sz w:val="18"/>
+              </w:rPr>
+              <w:t>0.7593</w:t>
+            </w:r>
+          </w:p>
+        </w:tc>
+      </w:tr>
+      <w:tr>
+        <w:trPr>
+          <w:cantSplit/>
+          <w:trHeight w:val="460"/>
+        </w:trPr>
+        <w:tc>
+          <w:tcPr>
+            <w:tcW w:w="2318" w:type="dxa"/>
+            <w:vAlign w:val="center"/>
+          </w:tcPr>
+          <w:p>
+            <w:pPr>
+              <w:jc w:val="center"/>
+              <w:rPr>
+                <w:rFonts w:ascii="Times New Roman" w:hAnsi="Times New Roman" w:cs="Times New Roman"/>
+                <w:bCs/>
+                <w:sz w:val="18"/>
+              </w:rPr>
+            </w:pPr>
+            <w:r>
+              <w:rPr>
+                <w:rFonts w:ascii="Times New Roman" w:hAnsi="Times New Roman" w:cs="Times New Roman"/>
+                <w:bCs/>
+                <w:sz w:val="18"/>
+              </w:rPr>
+              <w:t>Video Segment II</w:t>
+            </w:r>
+          </w:p>
+        </w:tc>
+        <w:tc>
+          <w:tcPr>
+            <w:tcW w:w="2318" w:type="dxa"/>
+            <w:vAlign w:val="center"/>
+          </w:tcPr>
+          <w:p>
+            <w:pPr>
+              <w:jc w:val="center"/>
+              <w:rPr>
+                <w:rFonts w:ascii="Times New Roman" w:hAnsi="Times New Roman" w:cs="Times New Roman"/>
+                <w:bCs/>
+                <w:sz w:val="18"/>
+              </w:rPr>
+            </w:pPr>
+            <w:r>
+              <w:rPr>
+                <w:rFonts w:ascii="Times New Roman" w:hAnsi="Times New Roman" w:cs="Times New Roman"/>
+                <w:bCs/>
+                <w:sz w:val="18"/>
+              </w:rPr>
+              <w:t>0.9796</w:t>
+            </w:r>
+          </w:p>
+        </w:tc>
+        <w:tc>
+          <w:tcPr>
+            <w:tcW w:w="2318" w:type="dxa"/>
+            <w:vAlign w:val="center"/>
+          </w:tcPr>
+          <w:p>
+            <w:pPr>
+              <w:jc w:val="center"/>
+              <w:rPr>
+                <w:rFonts w:ascii="Times New Roman" w:hAnsi="Times New Roman" w:cs="Times New Roman"/>
+                <w:bCs/>
+                <w:sz w:val="18"/>
+              </w:rPr>
+            </w:pPr>
+            <w:r>
+              <w:rPr>
+                <w:rFonts w:ascii="Times New Roman" w:hAnsi="Times New Roman" w:cs="Times New Roman"/>
+                <w:bCs/>
+                <w:sz w:val="18"/>
+              </w:rPr>
+              <w:t>0.9872</w:t>
+            </w:r>
+          </w:p>
+        </w:tc>
+        <w:tc>
+          <w:tcPr>
+            <w:tcW w:w="2318" w:type="dxa"/>
+            <w:vAlign w:val="center"/>
+          </w:tcPr>
+          <w:p>
+            <w:pPr>
+              <w:jc w:val="center"/>
+              <w:rPr>
+                <w:rFonts w:ascii="Times New Roman" w:hAnsi="Times New Roman" w:cs="Times New Roman"/>
+                <w:bCs/>
+                <w:sz w:val="18"/>
+              </w:rPr>
+            </w:pPr>
+            <w:r>
+              <w:rPr>
+                <w:rFonts w:ascii="Times New Roman" w:hAnsi="Times New Roman" w:cs="Times New Roman"/>
+                <w:bCs/>
+                <w:sz w:val="18"/>
+              </w:rPr>
+              <w:t>0.7624</w:t>
+            </w:r>
+          </w:p>
+        </w:tc>
+      </w:tr>
+      <w:tr>
+        <w:trPr>
+          <w:cantSplit/>
+          <w:trHeight w:val="460"/>
+        </w:trPr>
+        <w:tc>
+          <w:tcPr>
+            <w:tcW w:w="2318" w:type="dxa"/>
+            <w:vAlign w:val="center"/>
+          </w:tcPr>
+          <w:p>
+            <w:pPr>
+              <w:jc w:val="center"/>
+              <w:rPr>
+                <w:rFonts w:ascii="Times New Roman" w:hAnsi="Times New Roman" w:cs="Times New Roman"/>
+                <w:bCs/>
+                <w:sz w:val="18"/>
+              </w:rPr>
+            </w:pPr>
+            <w:r>
+              <w:rPr>
+                <w:rFonts w:ascii="Times New Roman" w:hAnsi="Times New Roman" w:cs="Times New Roman"/>
+                <w:bCs/>
+                <w:sz w:val="18"/>
+              </w:rPr>
+              <w:t>Video Segment III</w:t>
+            </w:r>
+          </w:p>
+        </w:tc>
+        <w:tc>
+          <w:tcPr>
+            <w:tcW w:w="2318" w:type="dxa"/>
+            <w:vAlign w:val="center"/>
+          </w:tcPr>
+          <w:p>
+            <w:pPr>
+              <w:jc w:val="center"/>
+              <w:rPr>
+                <w:rFonts w:ascii="Times New Roman" w:hAnsi="Times New Roman" w:cs="Times New Roman"/>
+                <w:bCs/>
+                <w:sz w:val="18"/>
+              </w:rPr>
+            </w:pPr>
+            <w:r>
+              <w:rPr>
+                <w:rFonts w:ascii="Times New Roman" w:hAnsi="Times New Roman" w:cs="Times New Roman"/>
+                <w:bCs/>
+                <w:sz w:val="18"/>
+              </w:rPr>
+              <w:t>1</w:t>
+            </w:r>
+          </w:p>
+        </w:tc>
+        <w:tc>
+          <w:tcPr>
+            <w:tcW w:w="2318" w:type="dxa"/>
+            <w:vAlign w:val="center"/>
+          </w:tcPr>
+          <w:p>
+            <w:pPr>
+              <w:jc w:val="center"/>
+              <w:rPr>
+                <w:rFonts w:ascii="Times New Roman" w:hAnsi="Times New Roman" w:cs="Times New Roman"/>
+                <w:bCs/>
+                <w:sz w:val="18"/>
+              </w:rPr>
+            </w:pPr>
+            <w:r>
+              <w:rPr>
+                <w:rFonts w:ascii="Times New Roman" w:hAnsi="Times New Roman" w:cs="Times New Roman"/>
+                <w:bCs/>
+                <w:sz w:val="18"/>
+              </w:rPr>
+              <w:t>1</w:t>
+            </w:r>
+          </w:p>
+        </w:tc>
+        <w:tc>
+          <w:tcPr>
+            <w:tcW w:w="2318" w:type="dxa"/>
+            <w:vAlign w:val="center"/>
+          </w:tcPr>
+          <w:p>
+            <w:pPr>
+              <w:jc w:val="center"/>
+              <w:rPr>
+                <w:rFonts w:ascii="Times New Roman" w:hAnsi="Times New Roman" w:cs="Times New Roman"/>
+                <w:bCs/>
+                <w:sz w:val="18"/>
+              </w:rPr>
+            </w:pPr>
+            <w:r>
+              <w:rPr>
+                <w:rFonts w:ascii="Times New Roman" w:hAnsi="Times New Roman" w:cs="Times New Roman"/>
+                <w:bCs/>
+                <w:sz w:val="18"/>
+              </w:rPr>
+              <w:t>0.7536</w:t>
+            </w:r>
+          </w:p>
+        </w:tc>
+      </w:tr>
+      <w:tr>
+        <w:trPr>
+          <w:cantSplit/>
+          <w:trHeight w:val="460"/>
+        </w:trPr>
+        <w:tc>
+          <w:tcPr>
+            <w:tcW w:w="2318" w:type="dxa"/>
+            <w:vAlign w:val="center"/>
+          </w:tcPr>
+          <w:p>
+            <w:pPr>
+              <w:jc w:val="center"/>
+              <w:rPr>
+                <w:rFonts w:ascii="Times New Roman" w:hAnsi="Times New Roman" w:cs="Times New Roman"/>
+                <w:bCs/>
+                <w:sz w:val="18"/>
+              </w:rPr>
+            </w:pPr>
+            <w:r>
+              <w:rPr>
+                <w:rFonts w:ascii="Times New Roman" w:hAnsi="Times New Roman" w:cs="Times New Roman"/>
+                <w:bCs/>
+                <w:sz w:val="18"/>
+              </w:rPr>
+              <w:t>Video Segment IV</w:t>
+            </w:r>
+          </w:p>
+        </w:tc>
+        <w:tc>
+          <w:tcPr>
+            <w:tcW w:w="2318" w:type="dxa"/>
+            <w:vAlign w:val="center"/>
+          </w:tcPr>
+          <w:p>
+            <w:pPr>
+              <w:jc w:val="center"/>
+              <w:rPr>
+                <w:rFonts w:ascii="Times New Roman" w:hAnsi="Times New Roman" w:cs="Times New Roman"/>
+                <w:bCs/>
+                <w:sz w:val="18"/>
+              </w:rPr>
+            </w:pPr>
+            <w:r>
+              <w:rPr>
+                <w:rFonts w:ascii="Times New Roman" w:hAnsi="Times New Roman" w:cs="Times New Roman"/>
+                <w:bCs/>
+                <w:sz w:val="18"/>
+              </w:rPr>
+              <w:t>0.9839</w:t>
+            </w:r>
+          </w:p>
+        </w:tc>
+        <w:tc>
+          <w:tcPr>
+            <w:tcW w:w="2318" w:type="dxa"/>
+            <w:vAlign w:val="center"/>
+          </w:tcPr>
+          <w:p>
+            <w:pPr>
+              <w:jc w:val="center"/>
+              <w:rPr>
+                <w:rFonts w:ascii="Times New Roman" w:hAnsi="Times New Roman" w:cs="Times New Roman"/>
+                <w:bCs/>
+                <w:sz w:val="18"/>
+              </w:rPr>
+            </w:pPr>
+            <w:r>
+              <w:rPr>
+                <w:rFonts w:ascii="Times New Roman" w:hAnsi="Times New Roman" w:cs="Times New Roman"/>
+                <w:bCs/>
+                <w:sz w:val="18"/>
+              </w:rPr>
+              <w:t>0.9844</w:t>
+            </w:r>
+          </w:p>
+        </w:tc>
+        <w:tc>
+          <w:tcPr>
+            <w:tcW w:w="2318" w:type="dxa"/>
+            <w:vAlign w:val="center"/>
+          </w:tcPr>
+          <w:p>
+            <w:pPr>
+              <w:jc w:val="center"/>
+              <w:rPr>
+                <w:rFonts w:ascii="Times New Roman" w:hAnsi="Times New Roman" w:cs="Times New Roman"/>
+                <w:bCs/>
+                <w:sz w:val="18"/>
+              </w:rPr>
+            </w:pPr>
+            <w:r>
+              <w:rPr>
+                <w:rFonts w:ascii="Times New Roman" w:hAnsi="Times New Roman" w:cs="Times New Roman"/>
+                <w:bCs/>
+                <w:sz w:val="18"/>
+              </w:rPr>
+              <w:t>0.7159</w:t>
+            </w:r>
+          </w:p>
+        </w:tc>
+      </w:tr>
+    </w:tbl>
+    <w:p>
+      <w:pPr>
+        <w:jc w:val="both"/>
+        <w:rPr>
+          <w:rFonts w:ascii="Times New Roman" w:hAnsi="Times New Roman" w:cs="Times New Roman"/>
+          <w:bCs/>
+          <w:sz w:val="18"/>
+        </w:rPr>
+      </w:pPr>
+      <w:r>
+        <w:rPr>
+          <w:rFonts w:ascii="Times New Roman" w:hAnsi="Times New Roman" w:cs="Times New Roman"/>
+          <w:bCs/>
+          <w:noProof/>
+          <w:sz w:val="18"/>
+        </w:rPr>
+        <w:drawing>
+          <wp:anchor distT="0" distB="0" distL="114300" distR="114300" simplePos="0" relativeHeight="251659264" behindDoc="1" locked="0" layoutInCell="1" allowOverlap="1" wp14:anchorId="31CCC985" wp14:editId="185BB016">
+            <wp:simplePos x="0" y="0"/>
+            <wp:positionH relativeFrom="margin">
+              <wp:align>left</wp:align>
+            </wp:positionH>
+            <wp:positionV relativeFrom="paragraph">
+              <wp:posOffset>273050</wp:posOffset>
+            </wp:positionV>
+            <wp:extent cx="2743200" cy="2583180"/>
+            <wp:effectExtent l="0" t="0" r="0" b="7620"/>
+            <wp:wrapThrough wrapText="bothSides">
+              <wp:wrapPolygon edited="0">
+                <wp:start x="0" y="0"/>
+                <wp:lineTo x="0" y="21504"/>
+                <wp:lineTo x="21450" y="21504"/>
+                <wp:lineTo x="21450" y="0"/>
+                <wp:lineTo x="0" y="0"/>
+              </wp:wrapPolygon>
+            </wp:wrapThrough>
+            <wp:docPr id="3" name="Picture 3" descr="C:\Users\SpeedX\Downloads\desmos-graph.png"/>
+            <wp:cNvGraphicFramePr>
+              <a:graphicFrameLocks xmlns:a="http://schemas.openxmlformats.org/drawingml/2006/main" noChangeAspect="1"/>
+            </wp:cNvGraphicFramePr>
+            <a:graphic xmlns:a="http://schemas.openxmlformats.org/drawingml/2006/main">
+              <a:graphicData uri="http://schemas.openxmlformats.org/drawingml/2006/picture">
+                <pic:pic xmlns:pic="http://schemas.openxmlformats.org/drawingml/2006/picture">
+                  <pic:nvPicPr>
+                    <pic:cNvPr id="0" name="Picture 1" descr="C:\Users\SpeedX\Downloads\desmos-graph.png"/>
+                    <pic:cNvPicPr>
+                      <a:picLocks noChangeAspect="1" noChangeArrowheads="1"/>
+                    </pic:cNvPicPr>
+                  </pic:nvPicPr>
+                  <pic:blipFill>
+                    <a:blip r:embed="rId20">
+                      <a:extLst>
+                        <a:ext uri="{28A0092B-C50C-407E-A947-70E740481C1C}">
+                          <a14:useLocalDpi xmlns:a14="http://schemas.microsoft.com/office/drawing/2010/main" val="0"/>
+                        </a:ext>
+                      </a:extLst>
+                    </a:blip>
+                    <a:srcRect/>
+                    <a:stretch>
+                      <a:fillRect/>
+                    </a:stretch>
+                  </pic:blipFill>
+                  <pic:spPr bwMode="auto">
+                    <a:xfrm>
+                      <a:off x="0" y="0"/>
+                      <a:ext cx="2743200" cy="2583180"/>
+                    </a:xfrm>
+                    <a:prstGeom prst="rect">
+                      <a:avLst/>
+                    </a:prstGeom>
+                    <a:noFill/>
+                    <a:ln>
+                      <a:noFill/>
+                    </a:ln>
+                  </pic:spPr>
+                </pic:pic>
+              </a:graphicData>
+            </a:graphic>
+            <wp14:sizeRelH relativeFrom="margin">
+              <wp14:pctWidth>0</wp14:pctWidth>
+            </wp14:sizeRelH>
+            <wp14:sizeRelV relativeFrom="margin">
+              <wp14:pctHeight>0</wp14:pctHeight>
+            </wp14:sizeRelV>
+          </wp:anchor>
+        </w:drawing>
+      </w:r>
+    </w:p>
+    <w:p>
+      <w:pPr>
+        <w:jc w:val="both"/>
+        <w:rPr>
+          <w:rStyle w:val="Normal"/>
+          <w:rFonts w:ascii="Times New Roman" w:eastAsia="Times New Roman" w:hAnsi="Times New Roman" w:cs="Times New Roman"/>
+          <w:snapToGrid w:val="0"/>
+          <w:color w:val="000000"/>
+          <w:w w:val="0"/>
+          <w:sz w:val="0"/>
+          <w:szCs w:val="0"/>
+          <w:u w:color="000000"/>
+          <w:bdr w:val="none" w:sz="0" w:space="0" w:color="000000"/>
+          <w:shd w:val="clear" w:color="000000" w:fill="000000"/>
+          <w:lang w:val="x-none" w:eastAsia="x-none" w:bidi="x-none"/>
+        </w:rPr>
+      </w:pPr>
+      <w:r>
+        <w:rPr>
+          <w:rStyle w:val="Normal"/>
+          <w:rFonts w:ascii="Times New Roman" w:eastAsia="Times New Roman" w:hAnsi="Times New Roman" w:cs="Times New Roman"/>
+          <w:snapToGrid w:val="0"/>
+          <w:color w:val="000000"/>
+          <w:w w:val="0"/>
+          <w:sz w:val="0"/>
+          <w:szCs w:val="0"/>
+          <w:u w:color="000000"/>
+          <w:bdr w:val="none" w:sz="0" w:space="0" w:color="000000"/>
+          <w:shd w:val="clear" w:color="000000" w:fill="000000"/>
+          <w:lang w:val="x-none" w:eastAsia="x-none" w:bidi="x-none"/>
+        </w:rPr>
+        <w:t xml:space="preserve"> </w:t>
+      </w:r>
+      <w:r>
+        <w:rPr>
+          <w:rFonts w:ascii="Times New Roman" w:hAnsi="Times New Roman" w:cs="Times New Roman"/>
+          <w:bCs/>
+          <w:noProof/>
+          <w:sz w:val="18"/>
+        </w:rPr>
+        <w:drawing>
+          <wp:inline distT="0" distB="0" distL="0" distR="0">
+            <wp:extent cx="2827020" cy="2583180"/>
+            <wp:effectExtent l="0" t="0" r="0" b="7620"/>
+            <wp:docPr id="7" name="Picture 7" descr="C:\Users\SpeedX\Downloads\desmos-graph(1).png"/>
+            <wp:cNvGraphicFramePr>
+              <a:graphicFrameLocks xmlns:a="http://schemas.openxmlformats.org/drawingml/2006/main" noChangeAspect="1"/>
+            </wp:cNvGraphicFramePr>
+            <a:graphic xmlns:a="http://schemas.openxmlformats.org/drawingml/2006/main">
+              <a:graphicData uri="http://schemas.openxmlformats.org/drawingml/2006/picture">
+                <pic:pic xmlns:pic="http://schemas.openxmlformats.org/drawingml/2006/picture">
+                  <pic:nvPicPr>
+                    <pic:cNvPr id="0" name="Picture 2" descr="C:\Users\SpeedX\Downloads\desmos-graph(1).png"/>
+                    <pic:cNvPicPr>
+                      <a:picLocks noChangeAspect="1" noChangeArrowheads="1"/>
+                    </pic:cNvPicPr>
+                  </pic:nvPicPr>
+                  <pic:blipFill>
+                    <a:blip r:embed="rId21">
+                      <a:extLst>
+                        <a:ext uri="{28A0092B-C50C-407E-A947-70E740481C1C}">
+                          <a14:useLocalDpi xmlns:a14="http://schemas.microsoft.com/office/drawing/2010/main" val="0"/>
+                        </a:ext>
+                      </a:extLst>
+                    </a:blip>
+                    <a:srcRect/>
+                    <a:stretch>
+                      <a:fillRect/>
+                    </a:stretch>
+                  </pic:blipFill>
+                  <pic:spPr bwMode="auto">
+                    <a:xfrm>
+                      <a:off x="0" y="0"/>
+                      <a:ext cx="2827020" cy="2583180"/>
+                    </a:xfrm>
+                    <a:prstGeom prst="rect">
+                      <a:avLst/>
+                    </a:prstGeom>
+                    <a:noFill/>
+                    <a:ln>
+                      <a:noFill/>
+                    </a:ln>
+                  </pic:spPr>
+                </pic:pic>
+              </a:graphicData>
+            </a:graphic>
+          </wp:inline>
+        </w:drawing>
+      </w:r>
+    </w:p>
     <w:p>
       <w:pPr>
         <w:jc w:val="both"/>
@@ -4339,6 +5174,7 @@
           <w:bCs/>
           <w:sz w:val="24"/>
         </w:rPr>
+        <w:lastRenderedPageBreak/>
         <w:t>Future Work</w:t>
       </w:r>
     </w:p>
@@ -4580,116 +5416,51 @@
         <w:rPr>
           <w:rFonts w:ascii="Times New Roman" w:hAnsi="Times New Roman" w:cs="Times New Roman"/>
           <w:b/>
+          <w:bCs/>
+          <w:sz w:val="18"/>
+        </w:rPr>
+      </w:pPr>
+      <w:r>
+        <w:rPr>
+          <w:rFonts w:ascii="Times New Roman" w:hAnsi="Times New Roman" w:cs="Times New Roman"/>
+          <w:b/>
+          <w:bCs/>
           <w:sz w:val="24"/>
         </w:rPr>
-      </w:pPr>
-      <w:r>
-        <w:rPr>
-          <w:rFonts w:ascii="Times New Roman" w:hAnsi="Times New Roman" w:cs="Times New Roman"/>
-          <w:b/>
-          <w:sz w:val="24"/>
-        </w:rPr>
-        <w:t>Conclusion</w:t>
+        <w:t>Related Work</w:t>
       </w:r>
     </w:p>
     <w:p>
       <w:pPr>
         <w:jc w:val="both"/>
-      </w:pPr>
-      <w:r>
-        <w:rPr>
-          <w:rFonts w:ascii="Times New Roman" w:hAnsi="Times New Roman" w:cs="Times New Roman"/>
-          <w:sz w:val="18"/>
-        </w:rPr>
-        <w:t xml:space="preserve">A significant amount of work has been done with a view to detect human beings in a surveillance video. </w:t>
-      </w:r>
-      <w:r>
-        <w:rPr>
-          <w:rFonts w:ascii="Times New Roman" w:hAnsi="Times New Roman" w:cs="Times New Roman"/>
-          <w:sz w:val="18"/>
-        </w:rPr>
-        <w:t>However,</w:t>
-      </w:r>
-      <w:r>
-        <w:rPr>
-          <w:rFonts w:ascii="Times New Roman" w:hAnsi="Times New Roman" w:cs="Times New Roman"/>
-          <w:sz w:val="18"/>
-        </w:rPr>
-        <w:t xml:space="preserve"> the low-resolution images from the surveillance cameras always make this work challenging. </w:t>
-      </w:r>
-      <w:r>
-        <w:rPr>
-          <w:rFonts w:ascii="Times New Roman" w:hAnsi="Times New Roman" w:cs="Times New Roman"/>
-          <w:sz w:val="18"/>
-        </w:rPr>
-        <w:t xml:space="preserve">From the machine vision perspective, it is hard to distinguish an object as a human due to its large number of possible appearances. Moreover, the motion of human is </w:t>
-      </w:r>
-      <w:r>
-        <w:rPr>
-          <w:rFonts w:ascii="Times New Roman" w:hAnsi="Times New Roman" w:cs="Times New Roman"/>
-          <w:sz w:val="18"/>
-        </w:rPr>
-        <w:t>non</w:t>
-      </w:r>
-      <w:r>
-        <w:rPr>
-          <w:rFonts w:ascii="Times New Roman" w:hAnsi="Times New Roman" w:cs="Times New Roman"/>
-          <w:sz w:val="18"/>
-        </w:rPr>
-        <w:t xml:space="preserve"> periodic</w:t>
-      </w:r>
-      <w:r>
-        <w:rPr>
-          <w:rFonts w:ascii="Times New Roman" w:hAnsi="Times New Roman" w:cs="Times New Roman"/>
-          <w:sz w:val="18"/>
-        </w:rPr>
-        <w:t xml:space="preserve"> in nature</w:t>
-      </w:r>
-      <w:r>
-        <w:rPr>
-          <w:rFonts w:ascii="Times New Roman" w:hAnsi="Times New Roman" w:cs="Times New Roman"/>
-          <w:sz w:val="18"/>
-        </w:rPr>
-        <w:t xml:space="preserve">. But a combination of </w:t>
-      </w:r>
-      <w:r>
-        <w:rPr>
-          <w:rFonts w:ascii="Times New Roman" w:hAnsi="Times New Roman" w:cs="Times New Roman"/>
-          <w:sz w:val="18"/>
-        </w:rPr>
-        <w:t xml:space="preserve">several </w:t>
-      </w:r>
-      <w:r>
-        <w:rPr>
-          <w:rFonts w:ascii="Times New Roman" w:hAnsi="Times New Roman" w:cs="Times New Roman"/>
-          <w:sz w:val="18"/>
-        </w:rPr>
-        <w:t xml:space="preserve">features could be useful identifying </w:t>
-      </w:r>
-      <w:r>
-        <w:rPr>
-          <w:rFonts w:ascii="Times New Roman" w:hAnsi="Times New Roman" w:cs="Times New Roman"/>
-          <w:sz w:val="18"/>
-        </w:rPr>
-        <w:t>human.</w:t>
-      </w:r>
-      <w:r>
-        <w:rPr>
-          <w:rFonts w:ascii="Times New Roman" w:hAnsi="Times New Roman" w:cs="Times New Roman"/>
-          <w:sz w:val="18"/>
-        </w:rPr>
-        <w:t xml:space="preserve"> The application</w:t>
-      </w:r>
-      <w:r>
-        <w:rPr>
-          <w:rFonts w:ascii="Times New Roman" w:hAnsi="Times New Roman" w:cs="Times New Roman"/>
-          <w:sz w:val="18"/>
-        </w:rPr>
-        <w:t xml:space="preserve"> can be further improved to work with multiple cameras and process frames of each time</w:t>
-      </w:r>
-      <w:r>
-        <w:rPr>
-          <w:rFonts w:ascii="Times New Roman" w:hAnsi="Times New Roman" w:cs="Times New Roman"/>
+        <w:rPr>
+          <w:rFonts w:ascii="Times New Roman" w:hAnsi="Times New Roman" w:cs="Times New Roman"/>
+          <w:bCs/>
+          <w:sz w:val="18"/>
+        </w:rPr>
+      </w:pPr>
+      <w:proofErr w:type="spellStart"/>
+      <w:r>
+        <w:rPr>
+          <w:rFonts w:ascii="Times New Roman" w:hAnsi="Times New Roman" w:cs="Times New Roman"/>
+          <w:bCs/>
+          <w:sz w:val="18"/>
+        </w:rPr>
+        <w:t>Manoranjan</w:t>
+      </w:r>
+      <w:proofErr w:type="spellEnd"/>
+      <w:r>
+        <w:rPr>
+          <w:rFonts w:ascii="Times New Roman" w:hAnsi="Times New Roman" w:cs="Times New Roman"/>
+          <w:bCs/>
+          <w:sz w:val="18"/>
+        </w:rPr>
+        <w:t xml:space="preserve"> Paul</w:t>
+      </w:r>
+      <w:r>
+        <w:rPr>
+          <w:rFonts w:ascii="Times New Roman" w:hAnsi="Times New Roman" w:cs="Times New Roman"/>
+          <w:bCs/>
           <w:sz w:val="18"/>
         </w:rPr>
         <w:t xml:space="preserve"> </w:t>
@@ -4697,33 +5468,71 @@
       <w:r>
         <w:rPr>
           <w:rFonts w:ascii="Times New Roman" w:hAnsi="Times New Roman" w:cs="Times New Roman"/>
-          <w:sz w:val="18"/>
-        </w:rPr>
-        <w:t xml:space="preserve">frame from different angles to </w:t>
-      </w:r>
-      <w:r>
-        <w:rPr>
-          <w:rFonts w:ascii="Times New Roman" w:hAnsi="Times New Roman" w:cs="Times New Roman"/>
-          <w:sz w:val="18"/>
-        </w:rPr>
-        <w:t xml:space="preserve">provide better results, accuracy and lesser false negatives. </w:t>
-      </w:r>
-      <w:r>
-        <w:rPr>
-          <w:rFonts w:ascii="Times New Roman" w:hAnsi="Times New Roman" w:cs="Times New Roman"/>
-          <w:sz w:val="18"/>
-        </w:rPr>
-        <w:t xml:space="preserve">Although the application is not 100% accurate still it has a better accuracy in comparison with speed and memory usage. </w:t>
-      </w:r>
-      <w:r>
-        <w:rPr>
-          <w:rFonts w:ascii="Times New Roman" w:hAnsi="Times New Roman" w:cs="Times New Roman"/>
-          <w:sz w:val="18"/>
-        </w:rPr>
-        <w:t>This application could be a great help to people along with push the current real world implementation techniques a bit nearer to the World of Automation.</w:t>
-      </w:r>
-      <w:r>
-        <w:t xml:space="preserve"> </w:t>
+          <w:bCs/>
+          <w:sz w:val="18"/>
+        </w:rPr>
+        <w:t>(</w:t>
+      </w:r>
+      <w:hyperlink r:id="rId22" w:history="1">
+        <w:r>
+          <w:rPr>
+            <w:rStyle w:val="Hyperlink"/>
+            <w:rFonts w:ascii="Times New Roman" w:hAnsi="Times New Roman" w:cs="Times New Roman"/>
+            <w:bCs/>
+            <w:sz w:val="18"/>
+          </w:rPr>
+          <w:t>https://link.springer.com/article/10.1186/1687-6180-2013-176</w:t>
+        </w:r>
+      </w:hyperlink>
+      <w:r>
+        <w:rPr>
+          <w:rFonts w:ascii="Times New Roman" w:hAnsi="Times New Roman" w:cs="Times New Roman"/>
+          <w:bCs/>
+          <w:sz w:val="18"/>
+        </w:rPr>
+        <w:t>) described a number of ways utilized in Object Detection such as background subtraction</w:t>
+      </w:r>
+      <w:r>
+        <w:rPr>
+          <w:rFonts w:ascii="Times New Roman" w:hAnsi="Times New Roman" w:cs="Times New Roman"/>
+          <w:bCs/>
+          <w:sz w:val="18"/>
+        </w:rPr>
+        <w:t xml:space="preserve"> which detects object by difference in current and reference frame in block by block fashion</w:t>
+      </w:r>
+      <w:r>
+        <w:rPr>
+          <w:rFonts w:ascii="Times New Roman" w:hAnsi="Times New Roman" w:cs="Times New Roman"/>
+          <w:bCs/>
+          <w:sz w:val="18"/>
+        </w:rPr>
+        <w:t xml:space="preserve">, optical </w:t>
+      </w:r>
+      <w:r>
+        <w:rPr>
+          <w:rFonts w:ascii="Times New Roman" w:hAnsi="Times New Roman" w:cs="Times New Roman"/>
+          <w:bCs/>
+          <w:sz w:val="18"/>
+        </w:rPr>
+        <w:t xml:space="preserve">flow approach which estimates motion in video by matching points over image frames, </w:t>
+      </w:r>
+      <w:proofErr w:type="spellStart"/>
+      <w:r>
+        <w:rPr>
+          <w:rFonts w:ascii="Times New Roman" w:hAnsi="Times New Roman" w:cs="Times New Roman"/>
+          <w:bCs/>
+          <w:sz w:val="18"/>
+        </w:rPr>
+        <w:t>spatio</w:t>
+      </w:r>
+      <w:proofErr w:type="spellEnd"/>
+      <w:r>
+        <w:rPr>
+          <w:rFonts w:ascii="Times New Roman" w:hAnsi="Times New Roman" w:cs="Times New Roman"/>
+          <w:bCs/>
+          <w:sz w:val="18"/>
+        </w:rPr>
+        <w:t>-temporal filter are better to capture both spatial and temporal information of gait motion.</w:t>
       </w:r>
     </w:p>
     <w:p>
@@ -4731,29 +5540,505 @@
         <w:jc w:val="both"/>
         <w:rPr>
           <w:rFonts w:ascii="Times New Roman" w:hAnsi="Times New Roman" w:cs="Times New Roman"/>
-          <w:sz w:val="18"/>
-        </w:rPr>
-      </w:pPr>
-      <w:bookmarkStart w:id="0" w:name="_GoBack"/>
-      <w:bookmarkEnd w:id="0"/>
+          <w:bCs/>
+          <w:sz w:val="18"/>
+        </w:rPr>
+      </w:pPr>
+      <w:r>
+        <w:rPr>
+          <w:rFonts w:ascii="Times New Roman" w:hAnsi="Times New Roman" w:cs="Times New Roman"/>
+          <w:bCs/>
+          <w:sz w:val="18"/>
+        </w:rPr>
+        <w:t xml:space="preserve">M. M. </w:t>
+      </w:r>
+      <w:proofErr w:type="spellStart"/>
+      <w:r>
+        <w:rPr>
+          <w:rFonts w:ascii="Times New Roman" w:hAnsi="Times New Roman" w:cs="Times New Roman"/>
+          <w:bCs/>
+          <w:sz w:val="18"/>
+        </w:rPr>
+        <w:t>Sardeshmukh</w:t>
+      </w:r>
+      <w:proofErr w:type="spellEnd"/>
+      <w:r>
+        <w:rPr>
+          <w:rFonts w:ascii="Times New Roman" w:hAnsi="Times New Roman" w:cs="Times New Roman"/>
+          <w:bCs/>
+          <w:sz w:val="18"/>
+        </w:rPr>
+        <w:t xml:space="preserve"> (</w:t>
+      </w:r>
+      <w:hyperlink r:id="rId23" w:history="1">
+        <w:r>
+          <w:rPr>
+            <w:rStyle w:val="Hyperlink"/>
+            <w:rFonts w:ascii="Times New Roman" w:hAnsi="Times New Roman" w:cs="Times New Roman"/>
+            <w:bCs/>
+            <w:sz w:val="18"/>
+          </w:rPr>
+          <w:t>https://link.springer.com/chapter/10.1007/978-3-319-47952-1_8</w:t>
+        </w:r>
+      </w:hyperlink>
+      <w:r>
+        <w:rPr>
+          <w:rFonts w:ascii="Times New Roman" w:hAnsi="Times New Roman" w:cs="Times New Roman"/>
+          <w:bCs/>
+          <w:sz w:val="18"/>
+        </w:rPr>
+        <w:t>) used background subtraction methods to detect human and track in different levels of illumination. The foreground is captured by subtracting</w:t>
+      </w:r>
+      <w:r>
+        <w:rPr>
+          <w:rFonts w:ascii="Times New Roman" w:hAnsi="Times New Roman" w:cs="Times New Roman"/>
+          <w:bCs/>
+          <w:sz w:val="18"/>
+        </w:rPr>
+        <w:t xml:space="preserve"> previous</w:t>
+      </w:r>
+      <w:r>
+        <w:rPr>
+          <w:rFonts w:ascii="Times New Roman" w:hAnsi="Times New Roman" w:cs="Times New Roman"/>
+          <w:bCs/>
+          <w:sz w:val="18"/>
+        </w:rPr>
+        <w:t xml:space="preserve"> frames from a test frame</w:t>
+      </w:r>
+      <w:r>
+        <w:rPr>
+          <w:rFonts w:ascii="Times New Roman" w:hAnsi="Times New Roman" w:cs="Times New Roman"/>
+          <w:bCs/>
+          <w:sz w:val="18"/>
+        </w:rPr>
+        <w:t xml:space="preserve"> by checking pixel values. </w:t>
+      </w:r>
     </w:p>
     <w:p>
       <w:pPr>
         <w:jc w:val="both"/>
         <w:rPr>
           <w:rFonts w:ascii="Times New Roman" w:hAnsi="Times New Roman" w:cs="Times New Roman"/>
-          <w:sz w:val="18"/>
-        </w:rPr>
-      </w:pPr>
+          <w:bCs/>
+          <w:sz w:val="18"/>
+        </w:rPr>
+      </w:pPr>
+      <w:r>
+        <w:rPr>
+          <w:rFonts w:ascii="Times New Roman" w:hAnsi="Times New Roman" w:cs="Times New Roman"/>
+          <w:bCs/>
+          <w:sz w:val="18"/>
+        </w:rPr>
+        <w:t xml:space="preserve">Muhammad </w:t>
+      </w:r>
+      <w:proofErr w:type="spellStart"/>
+      <w:r>
+        <w:rPr>
+          <w:rFonts w:ascii="Times New Roman" w:hAnsi="Times New Roman" w:cs="Times New Roman"/>
+          <w:bCs/>
+          <w:sz w:val="18"/>
+        </w:rPr>
+        <w:t>Attique</w:t>
+      </w:r>
+      <w:proofErr w:type="spellEnd"/>
+      <w:r>
+        <w:rPr>
+          <w:rFonts w:ascii="Times New Roman" w:hAnsi="Times New Roman" w:cs="Times New Roman"/>
+          <w:bCs/>
+          <w:sz w:val="18"/>
+        </w:rPr>
+        <w:t xml:space="preserve"> Khan</w:t>
+      </w:r>
+      <w:r>
+        <w:rPr>
+          <w:rFonts w:ascii="Times New Roman" w:hAnsi="Times New Roman" w:cs="Times New Roman"/>
+          <w:bCs/>
+          <w:sz w:val="18"/>
+        </w:rPr>
+        <w:t xml:space="preserve"> (</w:t>
+      </w:r>
+      <w:hyperlink r:id="rId24" w:history="1">
+        <w:r>
+          <w:rPr>
+            <w:rStyle w:val="Hyperlink"/>
+            <w:rFonts w:ascii="Times New Roman" w:hAnsi="Times New Roman" w:cs="Times New Roman"/>
+            <w:bCs/>
+            <w:sz w:val="18"/>
+          </w:rPr>
+          <w:t>https://link.springer.com/article/10.1186/s13640-017-0236-8</w:t>
+        </w:r>
+      </w:hyperlink>
+      <w:r>
+        <w:rPr>
+          <w:rFonts w:ascii="Times New Roman" w:hAnsi="Times New Roman" w:cs="Times New Roman"/>
+          <w:bCs/>
+          <w:sz w:val="18"/>
+        </w:rPr>
+        <w:t xml:space="preserve">) introduces a </w:t>
+      </w:r>
+      <w:r>
+        <w:rPr>
+          <w:rFonts w:ascii="Times New Roman" w:hAnsi="Times New Roman" w:cs="Times New Roman"/>
+          <w:bCs/>
+          <w:sz w:val="18"/>
+        </w:rPr>
+        <w:t xml:space="preserve">method </w:t>
+      </w:r>
+      <w:r>
+        <w:rPr>
+          <w:rFonts w:ascii="Times New Roman" w:hAnsi="Times New Roman" w:cs="Times New Roman"/>
+          <w:bCs/>
+          <w:sz w:val="18"/>
+        </w:rPr>
+        <w:t>for human detection and action recognition which combines</w:t>
+      </w:r>
+      <w:r>
+        <w:rPr>
+          <w:rFonts w:ascii="Times New Roman" w:hAnsi="Times New Roman" w:cs="Times New Roman"/>
+          <w:bCs/>
+          <w:sz w:val="18"/>
+        </w:rPr>
+        <w:t xml:space="preserve"> Euclidean distance and joint entropy-based features selection </w:t>
+      </w:r>
+      <w:r>
+        <w:rPr>
+          <w:rFonts w:ascii="Times New Roman" w:hAnsi="Times New Roman" w:cs="Times New Roman"/>
+          <w:bCs/>
+          <w:sz w:val="18"/>
+        </w:rPr>
+        <w:t xml:space="preserve">and uniform segmentation. It </w:t>
+      </w:r>
+      <w:r>
+        <w:rPr>
+          <w:rFonts w:ascii="Times New Roman" w:hAnsi="Times New Roman" w:cs="Times New Roman"/>
+          <w:bCs/>
+          <w:sz w:val="18"/>
+        </w:rPr>
+        <w:t>segments the moving objects</w:t>
+      </w:r>
+      <w:r>
+        <w:rPr>
+          <w:rFonts w:ascii="Times New Roman" w:hAnsi="Times New Roman" w:cs="Times New Roman"/>
+          <w:bCs/>
+          <w:sz w:val="18"/>
+        </w:rPr>
+        <w:t xml:space="preserve"> in a frame</w:t>
+      </w:r>
+      <w:r>
+        <w:rPr>
+          <w:rFonts w:ascii="Times New Roman" w:hAnsi="Times New Roman" w:cs="Times New Roman"/>
+          <w:bCs/>
+          <w:sz w:val="18"/>
+        </w:rPr>
+        <w:t xml:space="preserve"> by fusing novel uniform segmentation and expectation maximization, </w:t>
+      </w:r>
+      <w:r>
+        <w:rPr>
+          <w:rFonts w:ascii="Times New Roman" w:hAnsi="Times New Roman" w:cs="Times New Roman"/>
+          <w:bCs/>
+          <w:sz w:val="18"/>
+        </w:rPr>
+        <w:t xml:space="preserve">then its </w:t>
+      </w:r>
+      <w:r>
+        <w:rPr>
+          <w:rFonts w:ascii="Times New Roman" w:hAnsi="Times New Roman" w:cs="Times New Roman"/>
+          <w:bCs/>
+          <w:sz w:val="18"/>
+        </w:rPr>
+        <w:t>extract</w:t>
+      </w:r>
+      <w:r>
+        <w:rPr>
+          <w:rFonts w:ascii="Times New Roman" w:hAnsi="Times New Roman" w:cs="Times New Roman"/>
+          <w:bCs/>
+          <w:sz w:val="18"/>
+        </w:rPr>
+        <w:t>s</w:t>
+      </w:r>
+      <w:r>
+        <w:rPr>
+          <w:rFonts w:ascii="Times New Roman" w:hAnsi="Times New Roman" w:cs="Times New Roman"/>
+          <w:bCs/>
+          <w:sz w:val="18"/>
+        </w:rPr>
+        <w:t xml:space="preserve"> a new set of fused features using local binary patterns with </w:t>
+      </w:r>
+      <w:r>
+        <w:rPr>
+          <w:rFonts w:ascii="Times New Roman" w:hAnsi="Times New Roman" w:cs="Times New Roman"/>
+          <w:bCs/>
+          <w:sz w:val="18"/>
+        </w:rPr>
+        <w:t>HOG</w:t>
+      </w:r>
+      <w:r>
+        <w:rPr>
+          <w:rFonts w:ascii="Times New Roman" w:hAnsi="Times New Roman" w:cs="Times New Roman"/>
+          <w:bCs/>
+          <w:sz w:val="18"/>
+        </w:rPr>
+        <w:t xml:space="preserve"> and </w:t>
+      </w:r>
+      <w:proofErr w:type="spellStart"/>
+      <w:r>
+        <w:rPr>
+          <w:rFonts w:ascii="Times New Roman" w:hAnsi="Times New Roman" w:cs="Times New Roman"/>
+          <w:bCs/>
+          <w:sz w:val="18"/>
+        </w:rPr>
+        <w:t>Ha</w:t>
+      </w:r>
+      <w:r>
+        <w:rPr>
+          <w:rFonts w:ascii="Times New Roman" w:hAnsi="Times New Roman" w:cs="Times New Roman"/>
+          <w:bCs/>
+          <w:sz w:val="18"/>
+        </w:rPr>
+        <w:t>a</w:t>
+      </w:r>
+      <w:r>
+        <w:rPr>
+          <w:rFonts w:ascii="Times New Roman" w:hAnsi="Times New Roman" w:cs="Times New Roman"/>
+          <w:bCs/>
+          <w:sz w:val="18"/>
+        </w:rPr>
+        <w:t>r</w:t>
+      </w:r>
+      <w:proofErr w:type="spellEnd"/>
+      <w:r>
+        <w:rPr>
+          <w:rFonts w:ascii="Times New Roman" w:hAnsi="Times New Roman" w:cs="Times New Roman"/>
+          <w:bCs/>
+          <w:sz w:val="18"/>
+        </w:rPr>
+        <w:t>-like</w:t>
+      </w:r>
+      <w:r>
+        <w:rPr>
+          <w:rFonts w:ascii="Times New Roman" w:hAnsi="Times New Roman" w:cs="Times New Roman"/>
+          <w:bCs/>
+          <w:sz w:val="18"/>
+        </w:rPr>
+        <w:t xml:space="preserve"> features. The features are selected </w:t>
+      </w:r>
+      <w:r>
+        <w:rPr>
+          <w:rFonts w:ascii="Times New Roman" w:hAnsi="Times New Roman" w:cs="Times New Roman"/>
+          <w:bCs/>
+          <w:sz w:val="18"/>
+        </w:rPr>
+        <w:t>by novel Euclidean distance and joint entropy-PCA-based method</w:t>
+      </w:r>
+      <w:r>
+        <w:rPr>
+          <w:rFonts w:ascii="Times New Roman" w:hAnsi="Times New Roman" w:cs="Times New Roman"/>
+          <w:bCs/>
+          <w:sz w:val="18"/>
+        </w:rPr>
+        <w:t xml:space="preserve"> and</w:t>
+      </w:r>
+      <w:r>
+        <w:rPr>
+          <w:rFonts w:ascii="Times New Roman" w:hAnsi="Times New Roman" w:cs="Times New Roman"/>
+          <w:bCs/>
+          <w:sz w:val="18"/>
+        </w:rPr>
+        <w:t xml:space="preserve"> </w:t>
+      </w:r>
+      <w:r>
+        <w:rPr>
+          <w:rFonts w:ascii="Times New Roman" w:hAnsi="Times New Roman" w:cs="Times New Roman"/>
+          <w:bCs/>
+          <w:sz w:val="18"/>
+        </w:rPr>
+        <w:t xml:space="preserve">is classified </w:t>
+      </w:r>
+      <w:r>
+        <w:rPr>
+          <w:rFonts w:ascii="Times New Roman" w:hAnsi="Times New Roman" w:cs="Times New Roman"/>
+          <w:bCs/>
+          <w:sz w:val="18"/>
+        </w:rPr>
+        <w:t xml:space="preserve">using </w:t>
+      </w:r>
+      <w:r>
+        <w:rPr>
+          <w:rFonts w:ascii="Times New Roman" w:hAnsi="Times New Roman" w:cs="Times New Roman"/>
+          <w:bCs/>
+          <w:sz w:val="18"/>
+        </w:rPr>
+        <w:t xml:space="preserve">a </w:t>
+      </w:r>
+      <w:r>
+        <w:rPr>
+          <w:rFonts w:ascii="Times New Roman" w:hAnsi="Times New Roman" w:cs="Times New Roman"/>
+          <w:bCs/>
+          <w:sz w:val="18"/>
+        </w:rPr>
+        <w:t>multi-class support vector machine.</w:t>
+      </w:r>
     </w:p>
     <w:p>
       <w:pPr>
         <w:jc w:val="both"/>
         <w:rPr>
           <w:rFonts w:ascii="Times New Roman" w:hAnsi="Times New Roman" w:cs="Times New Roman"/>
-          <w:sz w:val="18"/>
-        </w:rPr>
-      </w:pPr>
+          <w:bCs/>
+          <w:sz w:val="18"/>
+        </w:rPr>
+      </w:pPr>
+      <w:r>
+        <w:rPr>
+          <w:rFonts w:ascii="Times New Roman" w:hAnsi="Times New Roman" w:cs="Times New Roman"/>
+          <w:bCs/>
+          <w:sz w:val="18"/>
+        </w:rPr>
+        <w:t>Javier Oliver</w:t>
+      </w:r>
+      <w:r>
+        <w:rPr>
+          <w:rFonts w:ascii="Times New Roman" w:hAnsi="Times New Roman" w:cs="Times New Roman"/>
+          <w:bCs/>
+          <w:sz w:val="18"/>
+        </w:rPr>
+        <w:t xml:space="preserve"> (</w:t>
+      </w:r>
+      <w:hyperlink r:id="rId25" w:history="1">
+        <w:r>
+          <w:rPr>
+            <w:rStyle w:val="Hyperlink"/>
+            <w:rFonts w:ascii="Times New Roman" w:hAnsi="Times New Roman" w:cs="Times New Roman"/>
+            <w:bCs/>
+            <w:sz w:val="18"/>
+          </w:rPr>
+          <w:t>https://link.springer.com/chapter/10.1007/978-3-642-02319-4_16</w:t>
+        </w:r>
+      </w:hyperlink>
+      <w:r>
+        <w:rPr>
+          <w:rFonts w:ascii="Times New Roman" w:hAnsi="Times New Roman" w:cs="Times New Roman"/>
+          <w:bCs/>
+          <w:sz w:val="18"/>
+        </w:rPr>
+        <w:t xml:space="preserve">) utilize </w:t>
+      </w:r>
+      <w:r>
+        <w:rPr>
+          <w:rFonts w:ascii="Times New Roman" w:hAnsi="Times New Roman" w:cs="Times New Roman"/>
+          <w:bCs/>
+          <w:sz w:val="18"/>
+        </w:rPr>
+        <w:t>H</w:t>
+      </w:r>
+      <w:r>
+        <w:rPr>
+          <w:rFonts w:ascii="Times New Roman" w:hAnsi="Times New Roman" w:cs="Times New Roman"/>
+          <w:bCs/>
+          <w:sz w:val="18"/>
+        </w:rPr>
+        <w:t>AAR</w:t>
+      </w:r>
+      <w:r>
+        <w:rPr>
+          <w:rFonts w:ascii="Times New Roman" w:hAnsi="Times New Roman" w:cs="Times New Roman"/>
+          <w:bCs/>
+          <w:sz w:val="18"/>
+        </w:rPr>
+        <w:t>-B</w:t>
+      </w:r>
+      <w:r>
+        <w:rPr>
+          <w:rFonts w:ascii="Times New Roman" w:hAnsi="Times New Roman" w:cs="Times New Roman"/>
+          <w:bCs/>
+          <w:sz w:val="18"/>
+        </w:rPr>
+        <w:t xml:space="preserve">oosting-based methods </w:t>
+      </w:r>
+      <w:r>
+        <w:rPr>
+          <w:rFonts w:ascii="Times New Roman" w:hAnsi="Times New Roman" w:cs="Times New Roman"/>
+          <w:bCs/>
+          <w:sz w:val="18"/>
+        </w:rPr>
+        <w:t>for moving</w:t>
+      </w:r>
+      <w:r>
+        <w:rPr>
+          <w:rFonts w:ascii="Times New Roman" w:hAnsi="Times New Roman" w:cs="Times New Roman"/>
+          <w:bCs/>
+          <w:sz w:val="18"/>
+        </w:rPr>
+        <w:t xml:space="preserve"> </w:t>
+      </w:r>
+      <w:r>
+        <w:rPr>
+          <w:rFonts w:ascii="Times New Roman" w:hAnsi="Times New Roman" w:cs="Times New Roman"/>
+          <w:bCs/>
+          <w:sz w:val="18"/>
+        </w:rPr>
+        <w:t>human detection</w:t>
+      </w:r>
+      <w:r>
+        <w:rPr>
+          <w:rFonts w:ascii="Times New Roman" w:hAnsi="Times New Roman" w:cs="Times New Roman"/>
+          <w:bCs/>
+          <w:sz w:val="18"/>
+        </w:rPr>
+        <w:t>.</w:t>
+      </w:r>
+      <w:r>
+        <w:rPr>
+          <w:rFonts w:ascii="Times New Roman" w:hAnsi="Times New Roman" w:cs="Times New Roman"/>
+          <w:bCs/>
+          <w:sz w:val="18"/>
+        </w:rPr>
+        <w:t xml:space="preserve"> He named the method as </w:t>
+      </w:r>
+      <w:proofErr w:type="spellStart"/>
+      <w:r>
+        <w:rPr>
+          <w:rFonts w:ascii="Times New Roman" w:hAnsi="Times New Roman" w:cs="Times New Roman"/>
+          <w:bCs/>
+          <w:sz w:val="18"/>
+        </w:rPr>
+        <w:t>Haar</w:t>
+      </w:r>
+      <w:proofErr w:type="spellEnd"/>
+      <w:r>
+        <w:rPr>
+          <w:rFonts w:ascii="Times New Roman" w:hAnsi="Times New Roman" w:cs="Times New Roman"/>
+          <w:bCs/>
+          <w:sz w:val="18"/>
+        </w:rPr>
+        <w:t>-Boosting-HOG-SVM detection method</w:t>
+      </w:r>
+      <w:r>
+        <w:rPr>
+          <w:rFonts w:ascii="Times New Roman" w:hAnsi="Times New Roman" w:cs="Times New Roman"/>
+          <w:bCs/>
+          <w:sz w:val="18"/>
+        </w:rPr>
+        <w:t xml:space="preserve"> to detect pedestrians. In this method </w:t>
+      </w:r>
+      <w:proofErr w:type="spellStart"/>
+      <w:r>
+        <w:rPr>
+          <w:rFonts w:ascii="Times New Roman" w:hAnsi="Times New Roman" w:cs="Times New Roman"/>
+          <w:bCs/>
+          <w:sz w:val="18"/>
+        </w:rPr>
+        <w:t>Haar</w:t>
+      </w:r>
+      <w:proofErr w:type="spellEnd"/>
+      <w:r>
+        <w:rPr>
+          <w:rFonts w:ascii="Times New Roman" w:hAnsi="Times New Roman" w:cs="Times New Roman"/>
+          <w:bCs/>
+          <w:sz w:val="18"/>
+        </w:rPr>
+        <w:t>-like features are extracted from a frame and is classified using Boosting based method.</w:t>
+      </w:r>
     </w:p>
     <w:p>
       <w:pPr>
@@ -4776,7 +6061,143 @@
           <w:b/>
           <w:sz w:val="24"/>
         </w:rPr>
-        <w:lastRenderedPageBreak/>
+        <w:t>Conclusion</w:t>
+      </w:r>
+    </w:p>
+    <w:p>
+      <w:pPr>
+        <w:jc w:val="both"/>
+      </w:pPr>
+      <w:r>
+        <w:rPr>
+          <w:rFonts w:ascii="Times New Roman" w:hAnsi="Times New Roman" w:cs="Times New Roman"/>
+          <w:sz w:val="18"/>
+        </w:rPr>
+        <w:t xml:space="preserve">A significant amount of work has been done with a view to detect human beings in a surveillance video. </w:t>
+      </w:r>
+      <w:r>
+        <w:rPr>
+          <w:rFonts w:ascii="Times New Roman" w:hAnsi="Times New Roman" w:cs="Times New Roman"/>
+          <w:sz w:val="18"/>
+        </w:rPr>
+        <w:t>However,</w:t>
+      </w:r>
+      <w:r>
+        <w:rPr>
+          <w:rFonts w:ascii="Times New Roman" w:hAnsi="Times New Roman" w:cs="Times New Roman"/>
+          <w:sz w:val="18"/>
+        </w:rPr>
+        <w:t xml:space="preserve"> the low-resolution images from the surveillance cameras always make this work challenging. </w:t>
+      </w:r>
+      <w:r>
+        <w:rPr>
+          <w:rFonts w:ascii="Times New Roman" w:hAnsi="Times New Roman" w:cs="Times New Roman"/>
+          <w:sz w:val="18"/>
+        </w:rPr>
+        <w:t xml:space="preserve">From the machine vision perspective, it is hard to distinguish an object as a human due to its large number of possible appearances. Moreover, the motion of human is </w:t>
+      </w:r>
+      <w:r>
+        <w:rPr>
+          <w:rFonts w:ascii="Times New Roman" w:hAnsi="Times New Roman" w:cs="Times New Roman"/>
+          <w:sz w:val="18"/>
+        </w:rPr>
+        <w:t>non</w:t>
+      </w:r>
+      <w:r>
+        <w:rPr>
+          <w:rFonts w:ascii="Times New Roman" w:hAnsi="Times New Roman" w:cs="Times New Roman"/>
+          <w:sz w:val="18"/>
+        </w:rPr>
+        <w:t xml:space="preserve"> periodic</w:t>
+      </w:r>
+      <w:r>
+        <w:rPr>
+          <w:rFonts w:ascii="Times New Roman" w:hAnsi="Times New Roman" w:cs="Times New Roman"/>
+          <w:sz w:val="18"/>
+        </w:rPr>
+        <w:t xml:space="preserve"> in nature</w:t>
+      </w:r>
+      <w:r>
+        <w:rPr>
+          <w:rFonts w:ascii="Times New Roman" w:hAnsi="Times New Roman" w:cs="Times New Roman"/>
+          <w:sz w:val="18"/>
+        </w:rPr>
+        <w:t xml:space="preserve">. But a combination of </w:t>
+      </w:r>
+      <w:r>
+        <w:rPr>
+          <w:rFonts w:ascii="Times New Roman" w:hAnsi="Times New Roman" w:cs="Times New Roman"/>
+          <w:sz w:val="18"/>
+        </w:rPr>
+        <w:t xml:space="preserve">several </w:t>
+      </w:r>
+      <w:r>
+        <w:rPr>
+          <w:rFonts w:ascii="Times New Roman" w:hAnsi="Times New Roman" w:cs="Times New Roman"/>
+          <w:sz w:val="18"/>
+        </w:rPr>
+        <w:t>features could be useful identifying human.</w:t>
+      </w:r>
+      <w:r>
+        <w:rPr>
+          <w:rFonts w:ascii="Times New Roman" w:hAnsi="Times New Roman" w:cs="Times New Roman"/>
+          <w:sz w:val="18"/>
+        </w:rPr>
+        <w:t xml:space="preserve"> The application</w:t>
+      </w:r>
+      <w:r>
+        <w:rPr>
+          <w:rFonts w:ascii="Times New Roman" w:hAnsi="Times New Roman" w:cs="Times New Roman"/>
+          <w:sz w:val="18"/>
+        </w:rPr>
+        <w:t xml:space="preserve"> can be further improved to work with multiple cameras and process frames of each time</w:t>
+      </w:r>
+      <w:r>
+        <w:rPr>
+          <w:rFonts w:ascii="Times New Roman" w:hAnsi="Times New Roman" w:cs="Times New Roman"/>
+          <w:sz w:val="18"/>
+        </w:rPr>
+        <w:t xml:space="preserve"> </w:t>
+      </w:r>
+      <w:r>
+        <w:rPr>
+          <w:rFonts w:ascii="Times New Roman" w:hAnsi="Times New Roman" w:cs="Times New Roman"/>
+          <w:sz w:val="18"/>
+        </w:rPr>
+        <w:t xml:space="preserve">frame from different angles to </w:t>
+      </w:r>
+      <w:r>
+        <w:rPr>
+          <w:rFonts w:ascii="Times New Roman" w:hAnsi="Times New Roman" w:cs="Times New Roman"/>
+          <w:sz w:val="18"/>
+        </w:rPr>
+        <w:t>provide better results, accuracy and lesser false negatives. Although the application is not 100% accurate still it has a better accuracy in comparison with speed and memory usage. This application could be a great help to people along with push the current real world implementation techniques a bit nearer to the World of Automation.</w:t>
+      </w:r>
+      <w:r>
+        <w:t xml:space="preserve"> </w:t>
+      </w:r>
+    </w:p>
+    <w:p>
+      <w:pPr>
+        <w:pStyle w:val="ListParagraph"/>
+        <w:numPr>
+          <w:ilvl w:val="0"/>
+          <w:numId w:val="3"/>
+        </w:numPr>
+        <w:ind w:left="360"/>
+        <w:jc w:val="both"/>
+        <w:rPr>
+          <w:rFonts w:ascii="Times New Roman" w:hAnsi="Times New Roman" w:cs="Times New Roman"/>
+          <w:b/>
+          <w:sz w:val="24"/>
+        </w:rPr>
+      </w:pPr>
+      <w:r>
+        <w:rPr>
+          <w:rFonts w:ascii="Times New Roman" w:hAnsi="Times New Roman" w:cs="Times New Roman"/>
+          <w:b/>
+          <w:sz w:val="24"/>
+        </w:rPr>
         <w:t>References</w:t>
       </w:r>
     </w:p>
@@ -4815,7 +6236,7 @@
         </w:rPr>
         <w:t xml:space="preserve"> </w:t>
       </w:r>
-      <w:hyperlink r:id="rId20" w:history="1">
+      <w:hyperlink r:id="rId26" w:history="1">
         <w:r>
           <w:rPr>
             <w:rStyle w:val="Hyperlink"/>
@@ -4843,7 +6264,7 @@
         </w:rPr>
         <w:t xml:space="preserve">[2] </w:t>
       </w:r>
-      <w:hyperlink r:id="rId21" w:history="1">
+      <w:hyperlink r:id="rId27" w:history="1">
         <w:r>
           <w:rPr>
             <w:rStyle w:val="Hyperlink"/>
@@ -4871,7 +6292,7 @@
         </w:rPr>
         <w:t xml:space="preserve">[3] </w:t>
       </w:r>
-      <w:hyperlink r:id="rId22" w:history="1">
+      <w:hyperlink r:id="rId28" w:history="1">
         <w:r>
           <w:rPr>
             <w:rStyle w:val="Hyperlink"/>
@@ -4899,7 +6320,7 @@
         </w:rPr>
         <w:t xml:space="preserve">[4] </w:t>
       </w:r>
-      <w:hyperlink r:id="rId23" w:anchor="detection-2019" w:history="1">
+      <w:hyperlink r:id="rId29" w:anchor="detection-2019" w:history="1">
         <w:r>
           <w:rPr>
             <w:rStyle w:val="Hyperlink"/>
@@ -4927,7 +6348,7 @@
         </w:rPr>
         <w:t xml:space="preserve">[5] </w:t>
       </w:r>
-      <w:hyperlink r:id="rId24" w:history="1">
+      <w:hyperlink r:id="rId30" w:history="1">
         <w:r>
           <w:rPr>
             <w:rStyle w:val="Hyperlink"/>
@@ -4955,7 +6376,7 @@
         </w:rPr>
         <w:t xml:space="preserve">[6] </w:t>
       </w:r>
-      <w:hyperlink r:id="rId25" w:history="1">
+      <w:hyperlink r:id="rId31" w:history="1">
         <w:r>
           <w:rPr>
             <w:rStyle w:val="Hyperlink"/>
@@ -4965,45 +6386,8 @@
           <w:t>https://towardsdatascience.com/review-fpn-feature-pyramid-network-object-detection-262fc7482610</w:t>
         </w:r>
       </w:hyperlink>
-    </w:p>
-    <w:p>
-      <w:pPr>
-        <w:pStyle w:val="ListParagraph"/>
-        <w:ind w:left="360"/>
-        <w:jc w:val="both"/>
-        <w:rPr>
-          <w:rFonts w:ascii="Times New Roman" w:hAnsi="Times New Roman" w:cs="Times New Roman"/>
-          <w:sz w:val="18"/>
-        </w:rPr>
-      </w:pPr>
-      <w:r>
-        <w:rPr>
-          <w:rFonts w:ascii="Times New Roman" w:hAnsi="Times New Roman" w:cs="Times New Roman"/>
-          <w:sz w:val="18"/>
-        </w:rPr>
-        <w:t xml:space="preserve">[7] </w:t>
-      </w:r>
-      <w:hyperlink r:id="rId26" w:history="1">
-        <w:r>
-          <w:rPr>
-            <w:rStyle w:val="Hyperlink"/>
-            <w:rFonts w:ascii="Times New Roman" w:hAnsi="Times New Roman" w:cs="Times New Roman"/>
-            <w:sz w:val="18"/>
-          </w:rPr>
-          <w:t>https://towardsdatascience.com/review-ssd-single-shot-detector-object-detection-851a94607d11</w:t>
-        </w:r>
-      </w:hyperlink>
-    </w:p>
-    <w:p>
-      <w:pPr>
-        <w:pStyle w:val="ListParagraph"/>
-        <w:ind w:left="360"/>
-        <w:jc w:val="both"/>
-        <w:rPr>
-          <w:rFonts w:ascii="Times New Roman" w:hAnsi="Times New Roman" w:cs="Times New Roman"/>
-          <w:sz w:val="18"/>
-        </w:rPr>
-      </w:pPr>
+      <w:bookmarkStart w:id="0" w:name="_GoBack"/>
+      <w:bookmarkEnd w:id="0"/>
     </w:p>
     <w:sectPr>
       <w:pgSz w:w="12240" w:h="15840"/>
@@ -5406,7 +6790,7 @@
   <w:abstractNum w:abstractNumId="4" w15:restartNumberingAfterBreak="0">
     <w:nsid w:val="56EB3242"/>
     <w:multiLevelType w:val="multilevel"/>
-    <w:tmpl w:val="4F9CA72C"/>
+    <w:tmpl w:val="533C9BC2"/>
     <w:lvl w:ilvl="0">
       <w:start w:val="4"/>
       <w:numFmt w:val="decimal"/>
@@ -5418,6 +6802,7 @@
       <w:rPr>
         <w:rFonts w:ascii="Times New Roman" w:hAnsi="Times New Roman" w:cs="Times New Roman" w:hint="default"/>
         <w:b/>
+        <w:sz w:val="24"/>
       </w:rPr>
     </w:lvl>
     <w:lvl w:ilvl="1">
@@ -6288,7 +7673,7 @@
   <w:style w:type="paragraph" w:default="1" w:styleId="Normal">
     <w:name w:val="Normal"/>
     <w:qFormat/>
-    <w:rsid w:val="005C76F0"/>
+    <w:rsid w:val="00047DF0"/>
     <w:pPr>
       <w:spacing w:after="200" w:line="276" w:lineRule="auto"/>
     </w:pPr>

</xml_diff>